<commit_message>
Long time no commit
</commit_message>
<xml_diff>
--- a/Møder og tidsstyring/Pplat_Calculation.docx
+++ b/Møder og tidsstyring/Pplat_Calculation.docx
@@ -291,15 +291,1588 @@
         </w:rPr>
       </w:pPr>
     </w:p>
+    <w:p>
+      <w:pPr>
+        <w:pStyle w:val="Title"/>
+      </w:pPr>
+    </w:p>
+    <w:p>
+      <w:pPr>
+        <w:pStyle w:val="Title"/>
+        <w:jc w:val="center"/>
+        <w:rPr>
+          <w:lang w:val="en-US"/>
+        </w:rPr>
+      </w:pPr>
+      <w:r>
+        <w:rPr>
+          <w:lang w:val="en-US"/>
+        </w:rPr>
+        <w:lastRenderedPageBreak/>
+        <w:t>Expiratory time constant for determinations of</w:t>
+      </w:r>
+    </w:p>
+    <w:p>
+      <w:pPr>
+        <w:pStyle w:val="Title"/>
+        <w:jc w:val="center"/>
+        <w:rPr>
+          <w:lang w:val="en-US"/>
+        </w:rPr>
+      </w:pPr>
+      <w:r>
+        <w:rPr>
+          <w:lang w:val="en-US"/>
+        </w:rPr>
+        <w:t>plateau pressure, respiratory system compliance, and total resistance</w:t>
+      </w:r>
+    </w:p>
+    <w:p>
+      <w:pPr>
+        <w:rPr>
+          <w:lang w:val="en-US"/>
+        </w:rPr>
+      </w:pPr>
+    </w:p>
+    <w:p>
+      <w:pPr>
+        <w:pStyle w:val="Heading1"/>
+        <w:rPr>
+          <w:lang w:val="en-US"/>
+        </w:rPr>
+      </w:pPr>
+      <w:r>
+        <w:rPr>
+          <w:lang w:val="en-US"/>
+        </w:rPr>
+        <w:t>Hypothesis:</w:t>
+      </w:r>
+    </w:p>
+    <w:p>
+      <w:pPr>
+        <w:rPr>
+          <w:lang w:val="en-US"/>
+        </w:rPr>
+      </w:pPr>
+      <w:r>
+        <w:rPr>
+          <w:lang w:val="en-US"/>
+        </w:rPr>
+        <w:t>Expiratory time constant (T</w:t>
+      </w:r>
+      <w:r>
+        <w:rPr>
+          <w:vertAlign w:val="subscript"/>
+          <w:lang w:val="en-US"/>
+        </w:rPr>
+        <w:t>E</w:t>
+      </w:r>
+      <w:r>
+        <w:rPr>
+          <w:lang w:val="en-US"/>
+        </w:rPr>
+        <w:t xml:space="preserve">) can be </w:t>
+      </w:r>
+      <w:proofErr w:type="spellStart"/>
+      <w:r>
+        <w:rPr>
+          <w:lang w:val="en-US"/>
+        </w:rPr>
+        <w:t>usecd</w:t>
+      </w:r>
+      <w:proofErr w:type="spellEnd"/>
+      <w:r>
+        <w:rPr>
+          <w:lang w:val="en-US"/>
+        </w:rPr>
+        <w:t xml:space="preserve"> to determine </w:t>
+      </w:r>
+      <w:proofErr w:type="spellStart"/>
+      <w:r>
+        <w:rPr>
+          <w:lang w:val="en-US"/>
+        </w:rPr>
+        <w:t>Pplt</w:t>
+      </w:r>
+      <w:proofErr w:type="spellEnd"/>
+      <w:r>
+        <w:rPr>
+          <w:lang w:val="en-US"/>
+        </w:rPr>
+        <w:t xml:space="preserve">, </w:t>
+      </w:r>
+      <w:proofErr w:type="spellStart"/>
+      <w:r>
+        <w:rPr>
+          <w:lang w:val="en-US"/>
+        </w:rPr>
+        <w:t>Crs</w:t>
+      </w:r>
+      <w:proofErr w:type="spellEnd"/>
+      <w:r>
+        <w:rPr>
+          <w:lang w:val="en-US"/>
+        </w:rPr>
+        <w:t xml:space="preserve"> and </w:t>
+      </w:r>
+      <w:proofErr w:type="spellStart"/>
+      <w:r>
+        <w:rPr>
+          <w:lang w:val="en-US"/>
+        </w:rPr>
+        <w:t>Rtot</w:t>
+      </w:r>
+      <w:proofErr w:type="spellEnd"/>
+      <w:r>
+        <w:rPr>
+          <w:lang w:val="en-US"/>
+        </w:rPr>
+        <w:t xml:space="preserve">. </w:t>
+      </w:r>
+      <w:proofErr w:type="gramStart"/>
+      <w:r>
+        <w:rPr>
+          <w:lang w:val="en-US"/>
+        </w:rPr>
+        <w:t>Since T</w:t>
+      </w:r>
+      <w:r>
+        <w:rPr>
+          <w:vertAlign w:val="subscript"/>
+          <w:lang w:val="en-US"/>
+        </w:rPr>
+        <w:t>E</w:t>
+      </w:r>
+      <w:proofErr w:type="gramEnd"/>
+      <w:r>
+        <w:rPr>
+          <w:lang w:val="en-US"/>
+        </w:rPr>
+        <w:t xml:space="preserve"> contains information regarding the mechanical properties of the respiratory system, namely elastance and resistance.</w:t>
+      </w:r>
+    </w:p>
+    <w:p>
+      <w:pPr>
+        <w:pStyle w:val="Heading1"/>
+        <w:rPr>
+          <w:lang w:val="en-US"/>
+        </w:rPr>
+      </w:pPr>
+    </w:p>
+    <w:p>
+      <w:pPr>
+        <w:pStyle w:val="Heading1"/>
+        <w:rPr>
+          <w:b/>
+          <w:bCs/>
+          <w:lang w:val="en-US"/>
+        </w:rPr>
+      </w:pPr>
+      <w:r>
+        <w:rPr>
+          <w:b/>
+          <w:bCs/>
+          <w:lang w:val="en-US"/>
+        </w:rPr>
+        <w:t>Material and Methods</w:t>
+      </w:r>
+    </w:p>
+    <w:p>
+      <w:pPr>
+        <w:rPr>
+          <w:lang w:val="en-US"/>
+        </w:rPr>
+      </w:pPr>
+      <w:r>
+        <w:rPr>
+          <w:lang w:val="en-US"/>
+        </w:rPr>
+        <w:t>T</w:t>
+      </w:r>
+      <w:r>
+        <w:rPr>
+          <w:vertAlign w:val="subscript"/>
+          <w:lang w:val="en-US"/>
+        </w:rPr>
+        <w:t>E</w:t>
+      </w:r>
+      <w:r>
+        <w:rPr>
+          <w:lang w:val="en-US"/>
+        </w:rPr>
+        <w:t xml:space="preserve"> is expressed in seconds, and one T</w:t>
+      </w:r>
+      <w:r>
+        <w:rPr>
+          <w:vertAlign w:val="subscript"/>
+          <w:lang w:val="en-US"/>
+        </w:rPr>
+        <w:t>E</w:t>
+      </w:r>
+      <w:r>
+        <w:rPr>
+          <w:lang w:val="en-US"/>
+        </w:rPr>
+        <w:t xml:space="preserve"> represents the time required for the lungs to reach 63% of its equilibrium value. T</w:t>
+      </w:r>
+      <w:r>
+        <w:rPr>
+          <w:vertAlign w:val="subscript"/>
+          <w:lang w:val="en-US"/>
+        </w:rPr>
+        <w:t>E</w:t>
+      </w:r>
+      <w:r>
+        <w:rPr>
+          <w:lang w:val="en-US"/>
+        </w:rPr>
+        <w:t xml:space="preserve"> was measured 0.10 to 0.50 seconds after beginning of exhalation, using available Vt and flow measurements. Specifically, the slope of the least square fit between Vt and Flow constituted T</w:t>
+      </w:r>
+      <w:r>
+        <w:rPr>
+          <w:vertAlign w:val="subscript"/>
+          <w:lang w:val="en-US"/>
+        </w:rPr>
+        <w:t>E</w:t>
+      </w:r>
+      <w:r>
+        <w:rPr>
+          <w:lang w:val="en-US"/>
+        </w:rPr>
+        <w:t xml:space="preserve">. A straight line between the linear fit is necessary, as it ensures </w:t>
+      </w:r>
+      <w:proofErr w:type="spellStart"/>
+      <w:r>
+        <w:rPr>
+          <w:lang w:val="en-US"/>
+        </w:rPr>
+        <w:t>relacation</w:t>
+      </w:r>
+      <w:proofErr w:type="spellEnd"/>
+      <w:r>
+        <w:rPr>
+          <w:lang w:val="en-US"/>
+        </w:rPr>
+        <w:t xml:space="preserve"> of the </w:t>
+      </w:r>
+      <w:proofErr w:type="gramStart"/>
+      <w:r>
+        <w:rPr>
+          <w:lang w:val="en-US"/>
+        </w:rPr>
+        <w:t>patients</w:t>
+      </w:r>
+      <w:proofErr w:type="gramEnd"/>
+      <w:r>
+        <w:rPr>
+          <w:lang w:val="en-US"/>
+        </w:rPr>
+        <w:t xml:space="preserve"> respiratory muscles.</w:t>
+      </w:r>
+    </w:p>
+    <w:p>
+      <w:pPr>
+        <w:rPr>
+          <w:lang w:val="en-US"/>
+        </w:rPr>
+      </w:pPr>
+    </w:p>
+    <w:p>
+      <w:pPr>
+        <w:pStyle w:val="Heading1"/>
+        <w:rPr>
+          <w:lang w:val="en-US"/>
+        </w:rPr>
+      </w:pPr>
+      <w:r>
+        <w:rPr>
+          <w:lang w:val="en-US"/>
+        </w:rPr>
+        <w:t>Derivation of equations</w:t>
+      </w:r>
+    </w:p>
+    <w:p>
+      <w:pPr>
+        <w:spacing w:line="360" w:lineRule="auto"/>
+        <w:rPr>
+          <w:rFonts w:ascii="Tahoma" w:hAnsi="Tahoma" w:cs="Tahoma"/>
+          <w:b/>
+          <w:i/>
+          <w:iCs/>
+          <w:lang w:val="en-US"/>
+        </w:rPr>
+      </w:pPr>
+      <w:proofErr w:type="spellStart"/>
+      <w:r>
+        <w:rPr>
+          <w:rFonts w:ascii="Tahoma" w:hAnsi="Tahoma" w:cs="Tahoma"/>
+          <w:b/>
+          <w:i/>
+          <w:iCs/>
+          <w:lang w:val="en-US"/>
+        </w:rPr>
+        <w:t>Rtot</w:t>
+      </w:r>
+      <w:proofErr w:type="spellEnd"/>
+    </w:p>
+    <w:p>
+      <w:pPr>
+        <w:spacing w:line="360" w:lineRule="auto"/>
+        <w:rPr>
+          <w:rFonts w:ascii="Tahoma" w:hAnsi="Tahoma" w:cs="Tahoma"/>
+          <w:bCs/>
+          <w:lang w:val="en-US"/>
+        </w:rPr>
+      </w:pPr>
+      <w:r>
+        <w:rPr>
+          <w:rFonts w:ascii="Tahoma" w:hAnsi="Tahoma" w:cs="Tahoma"/>
+          <w:bCs/>
+          <w:lang w:val="en-US"/>
+        </w:rPr>
+        <w:t xml:space="preserve">For </w:t>
+      </w:r>
+      <w:proofErr w:type="spellStart"/>
+      <w:r>
+        <w:rPr>
+          <w:rFonts w:ascii="Tahoma" w:hAnsi="Tahoma" w:cs="Tahoma"/>
+          <w:bCs/>
+          <w:lang w:val="en-US"/>
+        </w:rPr>
+        <w:t>Rtot</w:t>
+      </w:r>
+      <w:proofErr w:type="spellEnd"/>
+      <w:r>
+        <w:rPr>
+          <w:rFonts w:ascii="Tahoma" w:hAnsi="Tahoma" w:cs="Tahoma"/>
+          <w:bCs/>
+          <w:lang w:val="en-US"/>
+        </w:rPr>
+        <w:t xml:space="preserve">, we again start with the EOM, disregarding </w:t>
+      </w:r>
+      <w:proofErr w:type="spellStart"/>
+      <w:proofErr w:type="gramStart"/>
+      <w:r>
+        <w:rPr>
+          <w:rFonts w:ascii="Tahoma" w:hAnsi="Tahoma" w:cs="Tahoma"/>
+          <w:bCs/>
+          <w:lang w:val="en-US"/>
+        </w:rPr>
+        <w:t>Pmus</w:t>
+      </w:r>
+      <w:proofErr w:type="spellEnd"/>
+      <w:proofErr w:type="gramEnd"/>
+    </w:p>
+    <w:p>
+      <w:pPr>
+        <w:spacing w:line="360" w:lineRule="auto"/>
+        <w:ind w:left="720" w:firstLine="720"/>
+        <w:rPr>
+          <w:rFonts w:ascii="Tahoma" w:hAnsi="Tahoma" w:cs="Tahoma"/>
+        </w:rPr>
+      </w:pPr>
+      <w:proofErr w:type="gramStart"/>
+      <w:r>
+        <w:rPr>
+          <w:rFonts w:ascii="Tahoma" w:hAnsi="Tahoma" w:cs="Tahoma"/>
+        </w:rPr>
+        <w:t>Paw  –</w:t>
+      </w:r>
+      <w:proofErr w:type="gramEnd"/>
+      <w:r>
+        <w:rPr>
+          <w:rFonts w:ascii="Tahoma" w:hAnsi="Tahoma" w:cs="Tahoma"/>
+        </w:rPr>
+        <w:t xml:space="preserve">  PEEP  =  V</w:t>
+      </w:r>
+      <w:r>
+        <w:rPr>
+          <w:rFonts w:ascii="Tahoma" w:hAnsi="Tahoma" w:cs="Tahoma"/>
+          <w:vertAlign w:val="subscript"/>
+        </w:rPr>
+        <w:t>T</w:t>
+      </w:r>
+      <w:r>
+        <w:rPr>
+          <w:rFonts w:ascii="Tahoma" w:hAnsi="Tahoma" w:cs="Tahoma"/>
+        </w:rPr>
+        <w:t xml:space="preserve"> / </w:t>
+      </w:r>
+      <w:proofErr w:type="spellStart"/>
+      <w:r>
+        <w:rPr>
+          <w:rFonts w:ascii="Tahoma" w:hAnsi="Tahoma" w:cs="Tahoma"/>
+        </w:rPr>
+        <w:t>Crs</w:t>
+      </w:r>
+      <w:proofErr w:type="spellEnd"/>
+      <w:r>
+        <w:rPr>
+          <w:rFonts w:ascii="Tahoma" w:hAnsi="Tahoma" w:cs="Tahoma"/>
+        </w:rPr>
+        <w:t xml:space="preserve">   +   </w:t>
+      </w:r>
+      <w:proofErr w:type="spellStart"/>
+      <w:r>
+        <w:rPr>
+          <w:rFonts w:ascii="Tahoma" w:hAnsi="Tahoma" w:cs="Tahoma"/>
+        </w:rPr>
+        <w:t>Rtot</w:t>
+      </w:r>
+      <w:proofErr w:type="spellEnd"/>
+      <w:r>
+        <w:rPr>
+          <w:rFonts w:ascii="Tahoma" w:hAnsi="Tahoma" w:cs="Tahoma"/>
+          <w:vertAlign w:val="subscript"/>
+        </w:rPr>
+        <w:t xml:space="preserve"> </w:t>
+      </w:r>
+      <w:r>
+        <w:rPr>
+          <w:rFonts w:ascii="Tahoma" w:hAnsi="Tahoma" w:cs="Tahoma"/>
+        </w:rPr>
+        <w:t xml:space="preserve">  X  Inhaled flow</w:t>
+      </w:r>
+    </w:p>
+    <w:p>
+      <w:pPr>
+        <w:spacing w:line="360" w:lineRule="auto"/>
+        <w:rPr>
+          <w:rFonts w:ascii="Tahoma" w:hAnsi="Tahoma" w:cs="Tahoma"/>
+          <w:lang w:val="en-US"/>
+        </w:rPr>
+      </w:pPr>
+      <w:r>
+        <w:rPr>
+          <w:rFonts w:ascii="Tahoma" w:hAnsi="Tahoma" w:cs="Tahoma"/>
+          <w:lang w:val="en-US"/>
+        </w:rPr>
+        <w:t>Multiply Vt/</w:t>
+      </w:r>
+      <w:proofErr w:type="spellStart"/>
+      <w:r>
+        <w:rPr>
+          <w:rFonts w:ascii="Tahoma" w:hAnsi="Tahoma" w:cs="Tahoma"/>
+          <w:lang w:val="en-US"/>
+        </w:rPr>
+        <w:t>Crs</w:t>
+      </w:r>
+      <w:proofErr w:type="spellEnd"/>
+      <w:r>
+        <w:rPr>
+          <w:rFonts w:ascii="Tahoma" w:hAnsi="Tahoma" w:cs="Tahoma"/>
+          <w:lang w:val="en-US"/>
+        </w:rPr>
+        <w:t xml:space="preserve"> by </w:t>
+      </w:r>
+      <w:proofErr w:type="spellStart"/>
+      <w:r>
+        <w:rPr>
+          <w:rFonts w:ascii="Tahoma" w:hAnsi="Tahoma" w:cs="Tahoma"/>
+          <w:lang w:val="en-US"/>
+        </w:rPr>
+        <w:t>Rtot</w:t>
+      </w:r>
+      <w:proofErr w:type="spellEnd"/>
+      <w:r>
+        <w:rPr>
+          <w:rFonts w:ascii="Tahoma" w:hAnsi="Tahoma" w:cs="Tahoma"/>
+          <w:lang w:val="en-US"/>
+        </w:rPr>
+        <w:t>/</w:t>
+      </w:r>
+      <w:proofErr w:type="spellStart"/>
+      <w:r>
+        <w:rPr>
+          <w:rFonts w:ascii="Tahoma" w:hAnsi="Tahoma" w:cs="Tahoma"/>
+          <w:lang w:val="en-US"/>
+        </w:rPr>
+        <w:t>Rtot</w:t>
+      </w:r>
+      <w:proofErr w:type="spellEnd"/>
+      <w:r>
+        <w:rPr>
+          <w:rFonts w:ascii="Tahoma" w:hAnsi="Tahoma" w:cs="Tahoma"/>
+          <w:lang w:val="en-US"/>
+        </w:rPr>
+        <w:t>:</w:t>
+      </w:r>
+    </w:p>
+    <w:p>
+      <w:pPr>
+        <w:spacing w:line="360" w:lineRule="auto"/>
+        <w:ind w:left="720" w:firstLine="720"/>
+        <w:rPr>
+          <w:rFonts w:ascii="Tahoma" w:hAnsi="Tahoma" w:cs="Tahoma"/>
+        </w:rPr>
+      </w:pPr>
+      <w:r>
+        <w:rPr>
+          <w:rFonts w:ascii="Tahoma" w:hAnsi="Tahoma" w:cs="Tahoma"/>
+        </w:rPr>
+        <w:t xml:space="preserve">Paw – PEEP = </w:t>
+      </w:r>
+      <w:bookmarkStart w:id="0" w:name="OLE_LINK72"/>
+      <w:bookmarkStart w:id="1" w:name="OLE_LINK71"/>
+      <w:bookmarkEnd w:id="0"/>
+      <w:bookmarkEnd w:id="1"/>
+      <w:proofErr w:type="gramStart"/>
+      <w:r>
+        <w:rPr>
+          <w:rFonts w:ascii="Tahoma" w:hAnsi="Tahoma" w:cs="Tahoma"/>
+        </w:rPr>
+        <w:t>V</w:t>
+      </w:r>
+      <w:r>
+        <w:rPr>
+          <w:rFonts w:ascii="Tahoma" w:hAnsi="Tahoma" w:cs="Tahoma"/>
+          <w:vertAlign w:val="subscript"/>
+        </w:rPr>
+        <w:t xml:space="preserve">T </w:t>
+      </w:r>
+      <w:r>
+        <w:rPr>
+          <w:rFonts w:ascii="Tahoma" w:hAnsi="Tahoma" w:cs="Tahoma"/>
+        </w:rPr>
+        <w:t xml:space="preserve"> X</w:t>
+      </w:r>
+      <w:proofErr w:type="gramEnd"/>
+      <w:r>
+        <w:rPr>
+          <w:rFonts w:ascii="Tahoma" w:hAnsi="Tahoma" w:cs="Tahoma"/>
+        </w:rPr>
+        <w:t xml:space="preserve">   </w:t>
+      </w:r>
+      <w:proofErr w:type="spellStart"/>
+      <w:r>
+        <w:rPr>
+          <w:rFonts w:ascii="Tahoma" w:hAnsi="Tahoma" w:cs="Tahoma"/>
+        </w:rPr>
+        <w:t>Rtot</w:t>
+      </w:r>
+      <w:proofErr w:type="spellEnd"/>
+      <w:r>
+        <w:rPr>
+          <w:rFonts w:ascii="Tahoma" w:hAnsi="Tahoma" w:cs="Tahoma"/>
+        </w:rPr>
+        <w:t xml:space="preserve"> / </w:t>
+      </w:r>
+      <w:proofErr w:type="spellStart"/>
+      <w:r>
+        <w:rPr>
+          <w:rFonts w:ascii="Tahoma" w:hAnsi="Tahoma" w:cs="Tahoma"/>
+        </w:rPr>
+        <w:t>Crs</w:t>
+      </w:r>
+      <w:proofErr w:type="spellEnd"/>
+      <w:r>
+        <w:rPr>
+          <w:rFonts w:ascii="Tahoma" w:hAnsi="Tahoma" w:cs="Tahoma"/>
+        </w:rPr>
+        <w:t xml:space="preserve"> </w:t>
+      </w:r>
+      <w:r>
+        <w:rPr>
+          <w:rFonts w:ascii="Tahoma" w:hAnsi="Tahoma" w:cs="Tahoma"/>
+          <w:vertAlign w:val="subscript"/>
+        </w:rPr>
+        <w:t xml:space="preserve"> </w:t>
+      </w:r>
+      <w:r>
+        <w:rPr>
+          <w:rFonts w:ascii="Tahoma" w:hAnsi="Tahoma" w:cs="Tahoma"/>
+        </w:rPr>
+        <w:t xml:space="preserve">X  </w:t>
+      </w:r>
+      <w:proofErr w:type="spellStart"/>
+      <w:r>
+        <w:rPr>
+          <w:rFonts w:ascii="Tahoma" w:hAnsi="Tahoma" w:cs="Tahoma"/>
+        </w:rPr>
+        <w:t>Rtot</w:t>
+      </w:r>
+      <w:proofErr w:type="spellEnd"/>
+      <w:r>
+        <w:rPr>
+          <w:rFonts w:ascii="Tahoma" w:hAnsi="Tahoma" w:cs="Tahoma"/>
+        </w:rPr>
+        <w:t xml:space="preserve">   +  </w:t>
+      </w:r>
+      <w:proofErr w:type="spellStart"/>
+      <w:r>
+        <w:rPr>
+          <w:rFonts w:ascii="Tahoma" w:hAnsi="Tahoma" w:cs="Tahoma"/>
+        </w:rPr>
+        <w:t>Rtot</w:t>
+      </w:r>
+      <w:proofErr w:type="spellEnd"/>
+      <w:r>
+        <w:rPr>
+          <w:rFonts w:ascii="Tahoma" w:hAnsi="Tahoma" w:cs="Tahoma"/>
+        </w:rPr>
+        <w:t xml:space="preserve">  </w:t>
+      </w:r>
+      <w:r>
+        <w:rPr>
+          <w:rFonts w:ascii="Tahoma" w:hAnsi="Tahoma" w:cs="Tahoma"/>
+          <w:vertAlign w:val="subscript"/>
+        </w:rPr>
+        <w:t xml:space="preserve"> </w:t>
+      </w:r>
+      <w:r>
+        <w:rPr>
+          <w:rFonts w:ascii="Tahoma" w:hAnsi="Tahoma" w:cs="Tahoma"/>
+        </w:rPr>
+        <w:t>X  Inhaled flow</w:t>
+      </w:r>
+    </w:p>
+    <w:p>
+      <w:pPr>
+        <w:spacing w:line="360" w:lineRule="auto"/>
+        <w:rPr>
+          <w:rFonts w:ascii="Tahoma" w:hAnsi="Tahoma" w:cs="Tahoma"/>
+          <w:lang w:val="en-US"/>
+        </w:rPr>
+      </w:pPr>
+      <w:r>
+        <w:rPr>
+          <w:rFonts w:ascii="Tahoma" w:hAnsi="Tahoma" w:cs="Tahoma"/>
+          <w:lang w:val="en-US"/>
+        </w:rPr>
+        <w:t>Substitute T</w:t>
+      </w:r>
+      <w:r>
+        <w:rPr>
+          <w:rFonts w:ascii="Tahoma" w:hAnsi="Tahoma" w:cs="Tahoma"/>
+          <w:vertAlign w:val="subscript"/>
+          <w:lang w:val="en-US"/>
+        </w:rPr>
+        <w:t>E</w:t>
+      </w:r>
+      <w:r>
+        <w:rPr>
+          <w:rFonts w:ascii="Tahoma" w:hAnsi="Tahoma" w:cs="Tahoma"/>
+          <w:lang w:val="en-US"/>
+        </w:rPr>
+        <w:t xml:space="preserve"> for </w:t>
+      </w:r>
+      <w:proofErr w:type="spellStart"/>
+      <w:r>
+        <w:rPr>
+          <w:rFonts w:ascii="Tahoma" w:hAnsi="Tahoma" w:cs="Tahoma"/>
+          <w:lang w:val="en-US"/>
+        </w:rPr>
+        <w:t>Rtot</w:t>
+      </w:r>
+      <w:proofErr w:type="spellEnd"/>
+      <w:r>
+        <w:rPr>
+          <w:rFonts w:ascii="Tahoma" w:hAnsi="Tahoma" w:cs="Tahoma"/>
+          <w:lang w:val="en-US"/>
+        </w:rPr>
+        <w:t>*</w:t>
+      </w:r>
+      <w:proofErr w:type="spellStart"/>
+      <w:r>
+        <w:rPr>
+          <w:rFonts w:ascii="Tahoma" w:hAnsi="Tahoma" w:cs="Tahoma"/>
+          <w:lang w:val="en-US"/>
+        </w:rPr>
+        <w:t>Crs</w:t>
+      </w:r>
+      <w:proofErr w:type="spellEnd"/>
+      <w:r>
+        <w:rPr>
+          <w:rFonts w:ascii="Tahoma" w:hAnsi="Tahoma" w:cs="Tahoma"/>
+          <w:lang w:val="en-US"/>
+        </w:rPr>
+        <w:t xml:space="preserve"> on the right side gives:</w:t>
+      </w:r>
+    </w:p>
+    <w:p>
+      <w:pPr>
+        <w:spacing w:line="360" w:lineRule="auto"/>
+        <w:ind w:left="720" w:firstLine="720"/>
+        <w:rPr>
+          <w:rFonts w:ascii="Tahoma" w:hAnsi="Tahoma" w:cs="Tahoma"/>
+        </w:rPr>
+      </w:pPr>
+      <w:proofErr w:type="gramStart"/>
+      <w:r>
+        <w:rPr>
+          <w:rFonts w:ascii="Tahoma" w:hAnsi="Tahoma" w:cs="Tahoma"/>
+        </w:rPr>
+        <w:t>Paw  –</w:t>
+      </w:r>
+      <w:proofErr w:type="gramEnd"/>
+      <w:r>
+        <w:rPr>
+          <w:rFonts w:ascii="Tahoma" w:hAnsi="Tahoma" w:cs="Tahoma"/>
+        </w:rPr>
+        <w:t xml:space="preserve">  PEEP  =  V</w:t>
+      </w:r>
+      <w:r>
+        <w:rPr>
+          <w:rFonts w:ascii="Tahoma" w:hAnsi="Tahoma" w:cs="Tahoma"/>
+          <w:vertAlign w:val="subscript"/>
+        </w:rPr>
+        <w:t xml:space="preserve">T </w:t>
+      </w:r>
+      <w:r>
+        <w:rPr>
+          <w:rFonts w:ascii="Tahoma" w:hAnsi="Tahoma" w:cs="Tahoma"/>
+        </w:rPr>
+        <w:t xml:space="preserve"> X  </w:t>
+      </w:r>
+      <w:proofErr w:type="spellStart"/>
+      <w:r>
+        <w:rPr>
+          <w:rFonts w:ascii="Tahoma" w:hAnsi="Tahoma" w:cs="Tahoma"/>
+        </w:rPr>
+        <w:t>Rtot</w:t>
+      </w:r>
+      <w:proofErr w:type="spellEnd"/>
+      <w:r>
+        <w:rPr>
+          <w:rFonts w:ascii="Tahoma" w:hAnsi="Tahoma" w:cs="Tahoma"/>
+        </w:rPr>
+        <w:t xml:space="preserve"> / </w:t>
+      </w:r>
+      <w:r>
+        <w:rPr>
+          <w:rFonts w:ascii="Tahoma" w:hAnsi="Tahoma" w:cs="Tahoma"/>
+          <w:color w:val="000000"/>
+        </w:rPr>
+        <w:t>Ƭ</w:t>
+      </w:r>
+      <w:r>
+        <w:rPr>
+          <w:rFonts w:ascii="Tahoma" w:hAnsi="Tahoma" w:cs="Tahoma"/>
+          <w:color w:val="000000"/>
+          <w:vertAlign w:val="subscript"/>
+        </w:rPr>
+        <w:t xml:space="preserve">E </w:t>
+      </w:r>
+      <w:r>
+        <w:rPr>
+          <w:rFonts w:ascii="Tahoma" w:hAnsi="Tahoma" w:cs="Tahoma"/>
+        </w:rPr>
+        <w:t xml:space="preserve">  +  </w:t>
+      </w:r>
+      <w:proofErr w:type="spellStart"/>
+      <w:r>
+        <w:rPr>
+          <w:rFonts w:ascii="Tahoma" w:hAnsi="Tahoma" w:cs="Tahoma"/>
+        </w:rPr>
+        <w:t>Rtot</w:t>
+      </w:r>
+      <w:proofErr w:type="spellEnd"/>
+      <w:r>
+        <w:rPr>
+          <w:rFonts w:ascii="Tahoma" w:hAnsi="Tahoma" w:cs="Tahoma"/>
+        </w:rPr>
+        <w:t xml:space="preserve">  </w:t>
+      </w:r>
+      <w:r>
+        <w:rPr>
+          <w:rFonts w:ascii="Tahoma" w:hAnsi="Tahoma" w:cs="Tahoma"/>
+          <w:vertAlign w:val="subscript"/>
+        </w:rPr>
+        <w:t xml:space="preserve"> </w:t>
+      </w:r>
+      <w:r>
+        <w:rPr>
+          <w:rFonts w:ascii="Tahoma" w:hAnsi="Tahoma" w:cs="Tahoma"/>
+        </w:rPr>
+        <w:t>X  Inhaled flow</w:t>
+      </w:r>
+    </w:p>
+    <w:p>
+      <w:pPr>
+        <w:spacing w:line="360" w:lineRule="auto"/>
+        <w:rPr>
+          <w:rFonts w:ascii="Tahoma" w:hAnsi="Tahoma" w:cs="Tahoma"/>
+          <w:lang w:val="en-US"/>
+        </w:rPr>
+      </w:pPr>
+      <w:r>
+        <w:rPr>
+          <w:rFonts w:ascii="Tahoma" w:hAnsi="Tahoma" w:cs="Tahoma"/>
+          <w:lang w:val="en-US"/>
+        </w:rPr>
+        <w:t>Factoring the right side gives:</w:t>
+      </w:r>
+    </w:p>
+    <w:p>
+      <w:pPr>
+        <w:spacing w:line="360" w:lineRule="auto"/>
+        <w:ind w:left="720" w:firstLine="720"/>
+        <w:rPr>
+          <w:rFonts w:ascii="Tahoma" w:hAnsi="Tahoma" w:cs="Tahoma"/>
+        </w:rPr>
+      </w:pPr>
+      <w:proofErr w:type="gramStart"/>
+      <w:r>
+        <w:rPr>
+          <w:rFonts w:ascii="Tahoma" w:hAnsi="Tahoma" w:cs="Tahoma"/>
+        </w:rPr>
+        <w:t>Paw  –</w:t>
+      </w:r>
+      <w:proofErr w:type="gramEnd"/>
+      <w:r>
+        <w:rPr>
+          <w:rFonts w:ascii="Tahoma" w:hAnsi="Tahoma" w:cs="Tahoma"/>
+        </w:rPr>
+        <w:t xml:space="preserve">  PEEP  =  R</w:t>
+      </w:r>
+      <w:r>
+        <w:rPr>
+          <w:rFonts w:ascii="Tahoma" w:hAnsi="Tahoma" w:cs="Tahoma"/>
+          <w:vertAlign w:val="subscript"/>
+          <w:lang w:val="en-US"/>
+        </w:rPr>
+        <w:t>tot</w:t>
+      </w:r>
+      <w:r>
+        <w:rPr>
+          <w:rFonts w:ascii="Tahoma" w:hAnsi="Tahoma" w:cs="Tahoma"/>
+        </w:rPr>
+        <w:t xml:space="preserve"> (V</w:t>
+      </w:r>
+      <w:r>
+        <w:rPr>
+          <w:rFonts w:ascii="Tahoma" w:hAnsi="Tahoma" w:cs="Tahoma"/>
+          <w:vertAlign w:val="subscript"/>
+        </w:rPr>
+        <w:t>T</w:t>
+      </w:r>
+      <w:r>
+        <w:rPr>
+          <w:rFonts w:ascii="Tahoma" w:hAnsi="Tahoma" w:cs="Tahoma"/>
+        </w:rPr>
+        <w:t xml:space="preserve"> / </w:t>
+      </w:r>
+      <w:r>
+        <w:rPr>
+          <w:rFonts w:ascii="Tahoma" w:hAnsi="Tahoma" w:cs="Tahoma"/>
+          <w:color w:val="000000"/>
+        </w:rPr>
+        <w:t>Ƭ</w:t>
+      </w:r>
+      <w:r>
+        <w:rPr>
+          <w:rFonts w:ascii="Tahoma" w:hAnsi="Tahoma" w:cs="Tahoma"/>
+          <w:color w:val="000000"/>
+          <w:vertAlign w:val="subscript"/>
+        </w:rPr>
+        <w:t>E</w:t>
+      </w:r>
+      <w:r>
+        <w:rPr>
+          <w:rFonts w:ascii="Tahoma" w:hAnsi="Tahoma" w:cs="Tahoma"/>
+        </w:rPr>
+        <w:t>  + Inhaled flow)</w:t>
+      </w:r>
+    </w:p>
+    <w:p>
+      <w:pPr>
+        <w:spacing w:line="360" w:lineRule="auto"/>
+        <w:rPr>
+          <w:rFonts w:ascii="Tahoma" w:hAnsi="Tahoma" w:cs="Tahoma"/>
+          <w:lang w:val="en-US"/>
+        </w:rPr>
+      </w:pPr>
+      <w:r>
+        <w:rPr>
+          <w:rFonts w:ascii="Tahoma" w:hAnsi="Tahoma" w:cs="Tahoma"/>
+          <w:lang w:val="en-US"/>
+        </w:rPr>
+        <w:t>Divide both sides by Vt/T</w:t>
+      </w:r>
+      <w:r>
+        <w:rPr>
+          <w:rFonts w:ascii="Tahoma" w:hAnsi="Tahoma" w:cs="Tahoma"/>
+          <w:vertAlign w:val="subscript"/>
+          <w:lang w:val="en-US"/>
+        </w:rPr>
+        <w:t>E</w:t>
+      </w:r>
+      <w:r>
+        <w:rPr>
+          <w:rFonts w:ascii="Tahoma" w:hAnsi="Tahoma" w:cs="Tahoma"/>
+          <w:lang w:val="en-US"/>
+        </w:rPr>
+        <w:t>:</w:t>
+      </w:r>
+    </w:p>
+    <w:p>
+      <w:pPr>
+        <w:rPr>
+          <w:rFonts w:ascii="Tahoma" w:hAnsi="Tahoma" w:cs="Tahoma"/>
+          <w:b/>
+          <w:i/>
+        </w:rPr>
+      </w:pPr>
+      <w:r>
+        <w:rPr>
+          <w:rFonts w:ascii="Tahoma" w:hAnsi="Tahoma" w:cs="Tahoma"/>
+          <w:b/>
+          <w:i/>
+        </w:rPr>
+        <w:lastRenderedPageBreak/>
+        <w:tab/>
+      </w:r>
+      <w:r>
+        <w:rPr>
+          <w:rFonts w:ascii="Tahoma" w:hAnsi="Tahoma" w:cs="Tahoma"/>
+          <w:b/>
+          <w:i/>
+        </w:rPr>
+        <w:tab/>
+        <w:t xml:space="preserve">     </w:t>
+      </w:r>
+      <w:r>
+        <w:rPr>
+          <w:rFonts w:ascii="Tahoma" w:hAnsi="Tahoma" w:cs="Tahoma"/>
+          <w:b/>
+          <w:i/>
+        </w:rPr>
+        <w:tab/>
+      </w:r>
+      <w:r>
+        <w:rPr>
+          <w:rFonts w:ascii="Tahoma" w:hAnsi="Tahoma" w:cs="Tahoma"/>
+          <w:b/>
+          <w:i/>
+        </w:rPr>
+        <w:tab/>
+      </w:r>
+      <w:proofErr w:type="gramStart"/>
+      <w:r>
+        <w:rPr>
+          <w:rFonts w:ascii="Tahoma" w:hAnsi="Tahoma" w:cs="Tahoma"/>
+          <w:b/>
+          <w:i/>
+        </w:rPr>
+        <w:t>Paw  -</w:t>
+      </w:r>
+      <w:proofErr w:type="gramEnd"/>
+      <w:r>
+        <w:rPr>
+          <w:rFonts w:ascii="Tahoma" w:hAnsi="Tahoma" w:cs="Tahoma"/>
+          <w:b/>
+          <w:i/>
+        </w:rPr>
+        <w:t xml:space="preserve">  PEEP</w:t>
+      </w:r>
+    </w:p>
+    <w:p>
+      <w:pPr>
+        <w:rPr>
+          <w:rFonts w:ascii="Tahoma" w:hAnsi="Tahoma" w:cs="Tahoma"/>
+          <w:b/>
+          <w:i/>
+        </w:rPr>
+      </w:pPr>
+      <w:r>
+        <w:rPr>
+          <w:rFonts w:ascii="Times New Roman" w:hAnsi="Times New Roman" w:cs="Times New Roman"/>
+          <w:noProof/>
+          <w:sz w:val="24"/>
+          <w:szCs w:val="24"/>
+        </w:rPr>
+        <mc:AlternateContent>
+          <mc:Choice Requires="wps">
+            <w:drawing>
+              <wp:anchor distT="4294967295" distB="4294967295" distL="114300" distR="114300" simplePos="0" relativeHeight="251659264" behindDoc="0" locked="0" layoutInCell="1" allowOverlap="1" wp14:anchorId="0AD93499" wp14:editId="49C38F9F">
+                <wp:simplePos x="0" y="0"/>
+                <wp:positionH relativeFrom="column">
+                  <wp:posOffset>1510665</wp:posOffset>
+                </wp:positionH>
+                <wp:positionV relativeFrom="paragraph">
+                  <wp:posOffset>95885</wp:posOffset>
+                </wp:positionV>
+                <wp:extent cx="1906270" cy="0"/>
+                <wp:effectExtent l="0" t="0" r="0" b="0"/>
+                <wp:wrapNone/>
+                <wp:docPr id="1356508216" name="Straight Connector 4"/>
+                <wp:cNvGraphicFramePr>
+                  <a:graphicFrameLocks xmlns:a="http://schemas.openxmlformats.org/drawingml/2006/main"/>
+                </wp:cNvGraphicFramePr>
+                <a:graphic xmlns:a="http://schemas.openxmlformats.org/drawingml/2006/main">
+                  <a:graphicData uri="http://schemas.microsoft.com/office/word/2010/wordprocessingShape">
+                    <wps:wsp>
+                      <wps:cNvCnPr>
+                        <a:cxnSpLocks/>
+                      </wps:cNvCnPr>
+                      <wps:spPr>
+                        <a:xfrm>
+                          <a:off x="0" y="0"/>
+                          <a:ext cx="1906270" cy="0"/>
+                        </a:xfrm>
+                        <a:prstGeom prst="line">
+                          <a:avLst/>
+                        </a:prstGeom>
+                        <a:noFill/>
+                        <a:ln w="9525" cap="flat" cmpd="sng" algn="ctr">
+                          <a:solidFill>
+                            <a:sysClr val="windowText" lastClr="000000">
+                              <a:shade val="95000"/>
+                              <a:satMod val="105000"/>
+                            </a:sysClr>
+                          </a:solidFill>
+                          <a:prstDash val="solid"/>
+                        </a:ln>
+                        <a:effectLst/>
+                      </wps:spPr>
+                      <wps:bodyPr/>
+                    </wps:wsp>
+                  </a:graphicData>
+                </a:graphic>
+                <wp14:sizeRelH relativeFrom="page">
+                  <wp14:pctWidth>0</wp14:pctWidth>
+                </wp14:sizeRelH>
+                <wp14:sizeRelV relativeFrom="page">
+                  <wp14:pctHeight>0</wp14:pctHeight>
+                </wp14:sizeRelV>
+              </wp:anchor>
+            </w:drawing>
+          </mc:Choice>
+          <mc:Fallback>
+            <w:pict>
+              <v:line w14:anchorId="4AF7057E" id="Straight Connector 4" o:spid="_x0000_s1026" style="position:absolute;z-index:251659264;visibility:visible;mso-wrap-style:square;mso-width-percent:0;mso-height-percent:0;mso-wrap-distance-left:9pt;mso-wrap-distance-top:-3e-5mm;mso-wrap-distance-right:9pt;mso-wrap-distance-bottom:-3e-5mm;mso-position-horizontal:absolute;mso-position-horizontal-relative:text;mso-position-vertical:absolute;mso-position-vertical-relative:text;mso-width-percent:0;mso-height-percent:0;mso-width-relative:page;mso-height-relative:page" from="118.95pt,7.55pt" to="269.05pt,7.55pt" o:gfxdata="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">
+                <o:lock v:ext="edit" shapetype="f"/>
+              </v:line>
+            </w:pict>
+          </mc:Fallback>
+        </mc:AlternateContent>
+      </w:r>
+      <w:r>
+        <w:rPr>
+          <w:rFonts w:ascii="Tahoma" w:hAnsi="Tahoma" w:cs="Tahoma"/>
+          <w:b/>
+          <w:i/>
+        </w:rPr>
+        <w:tab/>
+      </w:r>
+      <w:r>
+        <w:rPr>
+          <w:rFonts w:ascii="Tahoma" w:hAnsi="Tahoma" w:cs="Tahoma"/>
+          <w:b/>
+          <w:i/>
+        </w:rPr>
+        <w:tab/>
+      </w:r>
+      <w:proofErr w:type="spellStart"/>
+      <w:proofErr w:type="gramStart"/>
+      <w:r>
+        <w:rPr>
+          <w:rFonts w:ascii="Tahoma" w:hAnsi="Tahoma" w:cs="Tahoma"/>
+          <w:b/>
+          <w:i/>
+        </w:rPr>
+        <w:t>Rtot</w:t>
+      </w:r>
+      <w:proofErr w:type="spellEnd"/>
+      <w:r>
+        <w:rPr>
+          <w:rFonts w:ascii="Tahoma" w:hAnsi="Tahoma" w:cs="Tahoma"/>
+          <w:b/>
+          <w:i/>
+        </w:rPr>
+        <w:t xml:space="preserve">  =</w:t>
+      </w:r>
+      <w:proofErr w:type="gramEnd"/>
+      <w:r>
+        <w:rPr>
+          <w:rFonts w:ascii="Tahoma" w:hAnsi="Tahoma" w:cs="Tahoma"/>
+          <w:b/>
+          <w:i/>
+        </w:rPr>
+        <w:t xml:space="preserve">  </w:t>
+      </w:r>
+    </w:p>
+    <w:p>
+      <w:pPr>
+        <w:rPr>
+          <w:rFonts w:ascii="Tahoma" w:hAnsi="Tahoma" w:cs="Tahoma"/>
+          <w:b/>
+          <w:i/>
+        </w:rPr>
+      </w:pPr>
+      <w:r>
+        <w:rPr>
+          <w:rFonts w:ascii="Tahoma" w:hAnsi="Tahoma" w:cs="Tahoma"/>
+          <w:b/>
+          <w:i/>
+        </w:rPr>
+        <w:tab/>
+      </w:r>
+      <w:r>
+        <w:rPr>
+          <w:rFonts w:ascii="Tahoma" w:hAnsi="Tahoma" w:cs="Tahoma"/>
+          <w:b/>
+          <w:i/>
+        </w:rPr>
+        <w:tab/>
+      </w:r>
+      <w:r>
+        <w:rPr>
+          <w:rFonts w:ascii="Tahoma" w:hAnsi="Tahoma" w:cs="Tahoma"/>
+          <w:b/>
+          <w:i/>
+        </w:rPr>
+        <w:tab/>
+      </w:r>
+      <w:r>
+        <w:rPr>
+          <w:rFonts w:ascii="Tahoma" w:hAnsi="Tahoma" w:cs="Tahoma"/>
+          <w:b/>
+          <w:i/>
+        </w:rPr>
+        <w:tab/>
+        <w:t>V</w:t>
+      </w:r>
+      <w:r>
+        <w:rPr>
+          <w:rFonts w:ascii="Tahoma" w:hAnsi="Tahoma" w:cs="Tahoma"/>
+          <w:b/>
+          <w:i/>
+          <w:vertAlign w:val="subscript"/>
+        </w:rPr>
+        <w:t>T</w:t>
+      </w:r>
+      <w:r>
+        <w:rPr>
+          <w:rFonts w:ascii="Tahoma" w:hAnsi="Tahoma" w:cs="Tahoma"/>
+          <w:b/>
+          <w:i/>
+        </w:rPr>
+        <w:t xml:space="preserve">   </w:t>
+      </w:r>
+    </w:p>
+    <w:p>
+      <w:pPr>
+        <w:rPr>
+          <w:rFonts w:ascii="Tahoma" w:hAnsi="Tahoma" w:cs="Tahoma"/>
+          <w:b/>
+          <w:i/>
+        </w:rPr>
+      </w:pPr>
+      <w:r>
+        <w:rPr>
+          <w:rFonts w:ascii="Times New Roman" w:hAnsi="Times New Roman" w:cs="Times New Roman"/>
+          <w:noProof/>
+          <w:sz w:val="24"/>
+          <w:szCs w:val="24"/>
+        </w:rPr>
+        <mc:AlternateContent>
+          <mc:Choice Requires="wps">
+            <w:drawing>
+              <wp:anchor distT="4294967295" distB="4294967295" distL="114300" distR="114300" simplePos="0" relativeHeight="251660288" behindDoc="0" locked="0" layoutInCell="1" allowOverlap="1" wp14:anchorId="6E69AFE2" wp14:editId="678D6B3C">
+                <wp:simplePos x="0" y="0"/>
+                <wp:positionH relativeFrom="column">
+                  <wp:posOffset>1720850</wp:posOffset>
+                </wp:positionH>
+                <wp:positionV relativeFrom="paragraph">
+                  <wp:posOffset>91440</wp:posOffset>
+                </wp:positionV>
+                <wp:extent cx="353695" cy="0"/>
+                <wp:effectExtent l="0" t="0" r="0" b="0"/>
+                <wp:wrapNone/>
+                <wp:docPr id="763877783" name="Straight Connector 3"/>
+                <wp:cNvGraphicFramePr>
+                  <a:graphicFrameLocks xmlns:a="http://schemas.openxmlformats.org/drawingml/2006/main"/>
+                </wp:cNvGraphicFramePr>
+                <a:graphic xmlns:a="http://schemas.openxmlformats.org/drawingml/2006/main">
+                  <a:graphicData uri="http://schemas.microsoft.com/office/word/2010/wordprocessingShape">
+                    <wps:wsp>
+                      <wps:cNvCnPr>
+                        <a:cxnSpLocks/>
+                      </wps:cNvCnPr>
+                      <wps:spPr>
+                        <a:xfrm>
+                          <a:off x="0" y="0"/>
+                          <a:ext cx="353695" cy="0"/>
+                        </a:xfrm>
+                        <a:prstGeom prst="line">
+                          <a:avLst/>
+                        </a:prstGeom>
+                        <a:noFill/>
+                        <a:ln w="9525" cap="flat" cmpd="sng" algn="ctr">
+                          <a:solidFill>
+                            <a:sysClr val="windowText" lastClr="000000">
+                              <a:shade val="95000"/>
+                              <a:satMod val="105000"/>
+                            </a:sysClr>
+                          </a:solidFill>
+                          <a:prstDash val="solid"/>
+                        </a:ln>
+                        <a:effectLst/>
+                      </wps:spPr>
+                      <wps:bodyPr/>
+                    </wps:wsp>
+                  </a:graphicData>
+                </a:graphic>
+                <wp14:sizeRelH relativeFrom="margin">
+                  <wp14:pctWidth>0</wp14:pctWidth>
+                </wp14:sizeRelH>
+                <wp14:sizeRelV relativeFrom="page">
+                  <wp14:pctHeight>0</wp14:pctHeight>
+                </wp14:sizeRelV>
+              </wp:anchor>
+            </w:drawing>
+          </mc:Choice>
+          <mc:Fallback>
+            <w:pict>
+              <v:line w14:anchorId="6945D1CB" id="Straight Connector 3" o:spid="_x0000_s1026" style="position:absolute;z-index:251660288;visibility:visible;mso-wrap-style:square;mso-width-percent:0;mso-height-percent:0;mso-wrap-distance-left:9pt;mso-wrap-distance-top:-3e-5mm;mso-wrap-distance-right:9pt;mso-wrap-distance-bottom:-3e-5mm;mso-position-horizontal:absolute;mso-position-horizontal-relative:text;mso-position-vertical:absolute;mso-position-vertical-relative:text;mso-width-percent:0;mso-height-percent:0;mso-width-relative:margin;mso-height-relative:page" from="135.5pt,7.2pt" to="163.35pt,7.2pt" o:gfxdata="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">
+                <o:lock v:ext="edit" shapetype="f"/>
+              </v:line>
+            </w:pict>
+          </mc:Fallback>
+        </mc:AlternateContent>
+      </w:r>
+      <w:r>
+        <w:rPr>
+          <w:rFonts w:ascii="Tahoma" w:hAnsi="Tahoma" w:cs="Tahoma"/>
+          <w:b/>
+          <w:i/>
+        </w:rPr>
+        <w:t xml:space="preserve">                                                    +   Inhaled flow</w:t>
+      </w:r>
+    </w:p>
+    <w:p>
+      <w:pPr>
+        <w:spacing w:line="360" w:lineRule="auto"/>
+        <w:rPr>
+          <w:rFonts w:ascii="Tahoma" w:hAnsi="Tahoma" w:cs="Tahoma"/>
+          <w:b/>
+          <w:i/>
+        </w:rPr>
+      </w:pPr>
+      <w:r>
+        <w:rPr>
+          <w:rFonts w:ascii="Tahoma" w:hAnsi="Tahoma" w:cs="Tahoma"/>
+          <w:b/>
+          <w:i/>
+          <w:color w:val="000000"/>
+        </w:rPr>
+        <w:t xml:space="preserve">                                          Ƭ</w:t>
+      </w:r>
+      <w:r>
+        <w:rPr>
+          <w:rFonts w:ascii="Tahoma" w:hAnsi="Tahoma" w:cs="Tahoma"/>
+          <w:b/>
+          <w:i/>
+          <w:color w:val="000000"/>
+          <w:vertAlign w:val="subscript"/>
+        </w:rPr>
+        <w:t>E</w:t>
+      </w:r>
+    </w:p>
+    <w:p>
+      <w:pPr>
+        <w:rPr>
+          <w:lang w:val="en-US"/>
+        </w:rPr>
+      </w:pPr>
+    </w:p>
+    <w:p>
+      <w:pPr>
+        <w:rPr>
+          <w:lang w:val="en-US"/>
+        </w:rPr>
+      </w:pPr>
+      <w:r>
+        <w:rPr>
+          <w:lang w:val="en-US"/>
+        </w:rPr>
+        <w:t>T</w:t>
+      </w:r>
+      <w:r>
+        <w:rPr>
+          <w:vertAlign w:val="subscript"/>
+          <w:lang w:val="en-US"/>
+        </w:rPr>
+        <w:t>E</w:t>
+      </w:r>
+      <w:r>
+        <w:rPr>
+          <w:lang w:val="en-US"/>
+        </w:rPr>
+        <w:t xml:space="preserve"> is traditionally the product of </w:t>
+      </w:r>
+      <w:proofErr w:type="spellStart"/>
+      <w:r>
+        <w:rPr>
+          <w:lang w:val="en-US"/>
+        </w:rPr>
+        <w:t>Crs</w:t>
+      </w:r>
+      <w:proofErr w:type="spellEnd"/>
+      <w:r>
+        <w:rPr>
+          <w:lang w:val="en-US"/>
+        </w:rPr>
+        <w:t xml:space="preserve"> and </w:t>
+      </w:r>
+      <w:proofErr w:type="spellStart"/>
+      <w:r>
+        <w:rPr>
+          <w:lang w:val="en-US"/>
+        </w:rPr>
+        <w:t>Rtot</w:t>
+      </w:r>
+      <w:proofErr w:type="spellEnd"/>
+      <w:r>
+        <w:rPr>
+          <w:lang w:val="en-US"/>
+        </w:rPr>
+        <w:t>.</w:t>
+      </w:r>
+    </w:p>
+    <w:p>
+      <w:pPr>
+        <w:rPr>
+          <w:b/>
+          <w:bCs/>
+          <w:i/>
+          <w:iCs/>
+          <w:lang w:val="en-US"/>
+        </w:rPr>
+      </w:pPr>
+      <w:proofErr w:type="spellStart"/>
+      <w:r>
+        <w:rPr>
+          <w:b/>
+          <w:bCs/>
+          <w:i/>
+          <w:iCs/>
+          <w:lang w:val="en-US"/>
+        </w:rPr>
+        <w:t>Crs</w:t>
+      </w:r>
+      <w:proofErr w:type="spellEnd"/>
+    </w:p>
+    <w:p>
+      <w:pPr>
+        <w:spacing w:line="360" w:lineRule="auto"/>
+        <w:rPr>
+          <w:lang w:val="en-US"/>
+        </w:rPr>
+      </w:pPr>
+    </w:p>
+    <w:p>
+      <w:pPr>
+        <w:spacing w:line="360" w:lineRule="auto"/>
+        <w:rPr>
+          <w:rFonts w:ascii="Tahoma" w:hAnsi="Tahoma" w:cs="Tahoma"/>
+          <w:lang w:val="en-US"/>
+        </w:rPr>
+      </w:pPr>
+      <w:r>
+        <w:rPr>
+          <w:noProof/>
+        </w:rPr>
+        <w:drawing>
+          <wp:inline distT="0" distB="0" distL="0" distR="0" wp14:anchorId="3757B9A2" wp14:editId="3B7957B7">
+            <wp:extent cx="3362325" cy="4543425"/>
+            <wp:effectExtent l="0" t="0" r="9525" b="9525"/>
+            <wp:docPr id="1252901120" name="Picture 1" descr="A picture containing text, screenshot, font, design&#10;&#10;Description automatically generated"/>
+            <wp:cNvGraphicFramePr>
+              <a:graphicFrameLocks xmlns:a="http://schemas.openxmlformats.org/drawingml/2006/main" noChangeAspect="1"/>
+            </wp:cNvGraphicFramePr>
+            <a:graphic xmlns:a="http://schemas.openxmlformats.org/drawingml/2006/main">
+              <a:graphicData uri="http://schemas.openxmlformats.org/drawingml/2006/picture">
+                <pic:pic xmlns:pic="http://schemas.openxmlformats.org/drawingml/2006/picture">
+                  <pic:nvPicPr>
+                    <pic:cNvPr id="1252901120" name="Picture 1" descr="A picture containing text, screenshot, font, design&#10;&#10;Description automatically generated"/>
+                    <pic:cNvPicPr/>
+                  </pic:nvPicPr>
+                  <pic:blipFill>
+                    <a:blip r:embed="rId12"/>
+                    <a:stretch>
+                      <a:fillRect/>
+                    </a:stretch>
+                  </pic:blipFill>
+                  <pic:spPr>
+                    <a:xfrm>
+                      <a:off x="0" y="0"/>
+                      <a:ext cx="3362325" cy="4543425"/>
+                    </a:xfrm>
+                    <a:prstGeom prst="rect">
+                      <a:avLst/>
+                    </a:prstGeom>
+                  </pic:spPr>
+                </pic:pic>
+              </a:graphicData>
+            </a:graphic>
+          </wp:inline>
+        </w:drawing>
+      </w:r>
+    </w:p>
+    <w:p>
+      <w:pPr>
+        <w:spacing w:line="360" w:lineRule="auto"/>
+        <w:rPr>
+          <w:rFonts w:ascii="Open Sans" w:hAnsi="Open Sans" w:cs="Open Sans"/>
+          <w:b/>
+          <w:bCs/>
+          <w:i/>
+          <w:iCs/>
+          <w:color w:val="000000"/>
+          <w:sz w:val="27"/>
+          <w:szCs w:val="27"/>
+          <w:shd w:val="clear" w:color="auto" w:fill="F9F9FB"/>
+          <w:lang w:val="en-US"/>
+        </w:rPr>
+      </w:pPr>
+      <w:proofErr w:type="spellStart"/>
+      <w:r>
+        <w:rPr>
+          <w:rFonts w:ascii="Open Sans" w:hAnsi="Open Sans" w:cs="Open Sans"/>
+          <w:b/>
+          <w:bCs/>
+          <w:i/>
+          <w:iCs/>
+          <w:color w:val="000000"/>
+          <w:sz w:val="27"/>
+          <w:szCs w:val="27"/>
+          <w:shd w:val="clear" w:color="auto" w:fill="F9F9FB"/>
+          <w:lang w:val="en-US"/>
+        </w:rPr>
+        <w:t>Pplat</w:t>
+      </w:r>
+      <w:proofErr w:type="spellEnd"/>
+    </w:p>
+    <w:p>
+      <w:r>
+        <w:rPr>
+          <w:rFonts w:ascii="Open Sans" w:hAnsi="Open Sans" w:cs="Open Sans"/>
+          <w:color w:val="000000"/>
+          <w:sz w:val="27"/>
+          <w:szCs w:val="27"/>
+          <w:shd w:val="clear" w:color="auto" w:fill="F9F9FB"/>
+        </w:rPr>
+        <w:t>Plateau pressure = (tidal volume / static compliance</w:t>
+      </w:r>
+    </w:p>
+    <w:p>
+      <w:pPr>
+        <w:spacing w:line="360" w:lineRule="auto"/>
+        <w:rPr>
+          <w:rFonts w:ascii="Open Sans" w:hAnsi="Open Sans" w:cs="Open Sans"/>
+          <w:color w:val="000000"/>
+          <w:sz w:val="27"/>
+          <w:szCs w:val="27"/>
+          <w:shd w:val="clear" w:color="auto" w:fill="F9F9FB"/>
+        </w:rPr>
+      </w:pPr>
+      <w:r>
+        <w:rPr>
+          <w:rFonts w:ascii="Open Sans" w:hAnsi="Open Sans" w:cs="Open Sans"/>
+          <w:color w:val="000000"/>
+          <w:sz w:val="27"/>
+          <w:szCs w:val="27"/>
+          <w:shd w:val="clear" w:color="auto" w:fill="F9F9FB"/>
+        </w:rPr>
+        <w:t>) + PEEP</w:t>
+      </w:r>
+    </w:p>
+    <w:p>
+      <w:pPr>
+        <w:spacing w:line="360" w:lineRule="auto"/>
+        <w:rPr>
+          <w:rFonts w:ascii="Open Sans" w:hAnsi="Open Sans" w:cs="Open Sans"/>
+          <w:color w:val="000000"/>
+          <w:sz w:val="27"/>
+          <w:szCs w:val="27"/>
+          <w:shd w:val="clear" w:color="auto" w:fill="F9F9FB"/>
+        </w:rPr>
+      </w:pPr>
+      <w:r>
+        <w:rPr>
+          <w:noProof/>
+        </w:rPr>
+        <w:lastRenderedPageBreak/>
+        <w:drawing>
+          <wp:inline distT="0" distB="0" distL="0" distR="0" wp14:anchorId="10EE9CA3" wp14:editId="2CFBE199">
+            <wp:extent cx="3400425" cy="3181350"/>
+            <wp:effectExtent l="0" t="0" r="9525" b="0"/>
+            <wp:docPr id="1715715744" name="Picture 1" descr="A picture containing text, screenshot, font&#10;&#10;Description automatically generated"/>
+            <wp:cNvGraphicFramePr>
+              <a:graphicFrameLocks xmlns:a="http://schemas.openxmlformats.org/drawingml/2006/main" noChangeAspect="1"/>
+            </wp:cNvGraphicFramePr>
+            <a:graphic xmlns:a="http://schemas.openxmlformats.org/drawingml/2006/main">
+              <a:graphicData uri="http://schemas.openxmlformats.org/drawingml/2006/picture">
+                <pic:pic xmlns:pic="http://schemas.openxmlformats.org/drawingml/2006/picture">
+                  <pic:nvPicPr>
+                    <pic:cNvPr id="1715715744" name="Picture 1" descr="A picture containing text, screenshot, font&#10;&#10;Description automatically generated"/>
+                    <pic:cNvPicPr/>
+                  </pic:nvPicPr>
+                  <pic:blipFill>
+                    <a:blip r:embed="rId13"/>
+                    <a:stretch>
+                      <a:fillRect/>
+                    </a:stretch>
+                  </pic:blipFill>
+                  <pic:spPr>
+                    <a:xfrm>
+                      <a:off x="0" y="0"/>
+                      <a:ext cx="3400425" cy="3181350"/>
+                    </a:xfrm>
+                    <a:prstGeom prst="rect">
+                      <a:avLst/>
+                    </a:prstGeom>
+                  </pic:spPr>
+                </pic:pic>
+              </a:graphicData>
+            </a:graphic>
+          </wp:inline>
+        </w:drawing>
+      </w:r>
+    </w:p>
+    <w:p>
+      <w:pPr>
+        <w:spacing w:line="360" w:lineRule="auto"/>
+        <w:rPr>
+          <w:rFonts w:ascii="Tahoma" w:hAnsi="Tahoma" w:cs="Tahoma"/>
+        </w:rPr>
+      </w:pPr>
+    </w:p>
+    <w:p>
+      <w:pPr>
+        <w:spacing w:line="360" w:lineRule="auto"/>
+        <w:ind w:left="720" w:firstLine="720"/>
+        <w:rPr>
+          <w:rFonts w:ascii="Tahoma" w:hAnsi="Tahoma" w:cs="Tahoma"/>
+        </w:rPr>
+      </w:pPr>
+    </w:p>
+    <w:p>
+      <w:pPr>
+        <w:spacing w:line="360" w:lineRule="auto"/>
+        <w:rPr>
+          <w:rFonts w:ascii="Tahoma" w:hAnsi="Tahoma" w:cs="Tahoma"/>
+        </w:rPr>
+      </w:pPr>
+    </w:p>
     <w:p/>
-    <w:p/>
+    <w:p>
+      <w:pPr>
+        <w:rPr>
+          <w:lang w:val="en-US"/>
+        </w:rPr>
+      </w:pPr>
+    </w:p>
+    <w:p>
+      <w:pPr>
+        <w:rPr>
+          <w:lang w:val="en-US"/>
+        </w:rPr>
+      </w:pPr>
+    </w:p>
     <w:sectPr>
-      <w:headerReference w:type="even" r:id="rId12"/>
-      <w:headerReference w:type="default" r:id="rId13"/>
-      <w:footerReference w:type="even" r:id="rId14"/>
-      <w:footerReference w:type="default" r:id="rId15"/>
-      <w:headerReference w:type="first" r:id="rId16"/>
-      <w:footerReference w:type="first" r:id="rId17"/>
       <w:pgSz w:w="11906" w:h="16838"/>
       <w:pgMar w:top="1440" w:right="1440" w:bottom="1440" w:left="1440" w:header="708" w:footer="708" w:gutter="0"/>
       <w:cols w:space="708"/>
@@ -334,36 +1907,6 @@
 </w:endnotes>
 </file>
 
-<file path=word/footer1.xml><?xml version="1.0" encoding="utf-8"?>
-<w:ftr xmlns:wpc="http://schemas.microsoft.com/office/word/2010/wordprocessingCanvas" xmlns:cx="http://schemas.microsoft.com/office/drawing/2014/chartex" xmlns:cx1="http://schemas.microsoft.com/office/drawing/2015/9/8/chartex" xmlns:cx2="http://schemas.microsoft.com/office/drawing/2015/10/21/chartex" xmlns:cx3="http://schemas.microsoft.com/office/drawing/2016/5/9/chartex" xmlns:cx4="http://schemas.microsoft.com/office/drawing/2016/5/10/chartex" xmlns:cx5="http://schemas.microsoft.com/office/drawing/2016/5/11/chartex" xmlns:cx6="http://schemas.microsoft.com/office/drawing/2016/5/12/chartex" xmlns:cx7="http://schemas.microsoft.com/office/drawing/2016/5/13/chartex" xmlns:cx8="http://schemas.microsoft.com/office/drawing/2016/5/14/chartex" xmlns:mc="http://schemas.openxmlformats.org/markup-compatibility/2006" xmlns:aink="http://schemas.microsoft.com/office/drawing/2016/ink" xmlns:am3d="http://schemas.microsoft.com/office/drawing/2017/model3d" xmlns:o="urn:schemas-microsoft-com:office:office" xmlns:oel="http://schemas.microsoft.com/office/2019/extlst" xmlns:r="http://schemas.openxmlformats.org/officeDocument/2006/relationships" xmlns:m="http://schemas.openxmlformats.org/officeDocument/2006/math" xmlns:v="urn:schemas-microsoft-com:vml" xmlns:wp14="http://schemas.microsoft.com/office/word/2010/wordprocessingDrawing" xmlns:wp="http://schemas.openxmlformats.org/drawingml/2006/wordprocessingDrawing" xmlns:w10="urn:schemas-microsoft-com:office:word" xmlns:w="http://schemas.openxmlformats.org/wordprocessingml/2006/main" xmlns:w14="http://schemas.microsoft.com/office/word/2010/wordml" xmlns:w15="http://schemas.microsoft.com/office/word/2012/wordml" xmlns:w16cex="http://schemas.microsoft.com/office/word/2018/wordml/cex" xmlns:w16cid="http://schemas.microsoft.com/office/word/2016/wordml/cid" xmlns:w16="http://schemas.microsoft.com/office/word/2018/wordml" xmlns:w16du="http://schemas.microsoft.com/office/word/2023/wordml/word16du" xmlns:w16sdtdh="http://schemas.microsoft.com/office/word/2020/wordml/sdtdatahash" xmlns:w16se="http://schemas.microsoft.com/office/word/2015/wordml/symex" xmlns:wpg="http://schemas.microsoft.com/office/word/2010/wordprocessingGroup" xmlns:wpi="http://schemas.microsoft.com/office/word/2010/wordprocessingInk" xmlns:wne="http://schemas.microsoft.com/office/word/2006/wordml" xmlns:wps="http://schemas.microsoft.com/office/word/2010/wordprocessingShape" mc:Ignorable="w14 w15 w16se w16cid w16 w16cex w16sdtdh wp14">
-  <w:p>
-    <w:pPr>
-      <w:pStyle w:val="Footer"/>
-    </w:pPr>
-  </w:p>
-</w:ftr>
-</file>
-
-<file path=word/footer2.xml><?xml version="1.0" encoding="utf-8"?>
-<w:ftr xmlns:wpc="http://schemas.microsoft.com/office/word/2010/wordprocessingCanvas" xmlns:cx="http://schemas.microsoft.com/office/drawing/2014/chartex" xmlns:cx1="http://schemas.microsoft.com/office/drawing/2015/9/8/chartex" xmlns:cx2="http://schemas.microsoft.com/office/drawing/2015/10/21/chartex" xmlns:cx3="http://schemas.microsoft.com/office/drawing/2016/5/9/chartex" xmlns:cx4="http://schemas.microsoft.com/office/drawing/2016/5/10/chartex" xmlns:cx5="http://schemas.microsoft.com/office/drawing/2016/5/11/chartex" xmlns:cx6="http://schemas.microsoft.com/office/drawing/2016/5/12/chartex" xmlns:cx7="http://schemas.microsoft.com/office/drawing/2016/5/13/chartex" xmlns:cx8="http://schemas.microsoft.com/office/drawing/2016/5/14/chartex" xmlns:mc="http://schemas.openxmlformats.org/markup-compatibility/2006" xmlns:aink="http://schemas.microsoft.com/office/drawing/2016/ink" xmlns:am3d="http://schemas.microsoft.com/office/drawing/2017/model3d" xmlns:o="urn:schemas-microsoft-com:office:office" xmlns:oel="http://schemas.microsoft.com/office/2019/extlst" xmlns:r="http://schemas.openxmlformats.org/officeDocument/2006/relationships" xmlns:m="http://schemas.openxmlformats.org/officeDocument/2006/math" xmlns:v="urn:schemas-microsoft-com:vml" xmlns:wp14="http://schemas.microsoft.com/office/word/2010/wordprocessingDrawing" xmlns:wp="http://schemas.openxmlformats.org/drawingml/2006/wordprocessingDrawing" xmlns:w10="urn:schemas-microsoft-com:office:word" xmlns:w="http://schemas.openxmlformats.org/wordprocessingml/2006/main" xmlns:w14="http://schemas.microsoft.com/office/word/2010/wordml" xmlns:w15="http://schemas.microsoft.com/office/word/2012/wordml" xmlns:w16cex="http://schemas.microsoft.com/office/word/2018/wordml/cex" xmlns:w16cid="http://schemas.microsoft.com/office/word/2016/wordml/cid" xmlns:w16="http://schemas.microsoft.com/office/word/2018/wordml" xmlns:w16du="http://schemas.microsoft.com/office/word/2023/wordml/word16du" xmlns:w16sdtdh="http://schemas.microsoft.com/office/word/2020/wordml/sdtdatahash" xmlns:w16se="http://schemas.microsoft.com/office/word/2015/wordml/symex" xmlns:wpg="http://schemas.microsoft.com/office/word/2010/wordprocessingGroup" xmlns:wpi="http://schemas.microsoft.com/office/word/2010/wordprocessingInk" xmlns:wne="http://schemas.microsoft.com/office/word/2006/wordml" xmlns:wps="http://schemas.microsoft.com/office/word/2010/wordprocessingShape" mc:Ignorable="w14 w15 w16se w16cid w16 w16cex w16sdtdh wp14">
-  <w:p>
-    <w:pPr>
-      <w:pStyle w:val="Footer"/>
-    </w:pPr>
-  </w:p>
-</w:ftr>
-</file>
-
-<file path=word/footer3.xml><?xml version="1.0" encoding="utf-8"?>
-<w:ftr xmlns:wpc="http://schemas.microsoft.com/office/word/2010/wordprocessingCanvas" xmlns:cx="http://schemas.microsoft.com/office/drawing/2014/chartex" xmlns:cx1="http://schemas.microsoft.com/office/drawing/2015/9/8/chartex" xmlns:cx2="http://schemas.microsoft.com/office/drawing/2015/10/21/chartex" xmlns:cx3="http://schemas.microsoft.com/office/drawing/2016/5/9/chartex" xmlns:cx4="http://schemas.microsoft.com/office/drawing/2016/5/10/chartex" xmlns:cx5="http://schemas.microsoft.com/office/drawing/2016/5/11/chartex" xmlns:cx6="http://schemas.microsoft.com/office/drawing/2016/5/12/chartex" xmlns:cx7="http://schemas.microsoft.com/office/drawing/2016/5/13/chartex" xmlns:cx8="http://schemas.microsoft.com/office/drawing/2016/5/14/chartex" xmlns:mc="http://schemas.openxmlformats.org/markup-compatibility/2006" xmlns:aink="http://schemas.microsoft.com/office/drawing/2016/ink" xmlns:am3d="http://schemas.microsoft.com/office/drawing/2017/model3d" xmlns:o="urn:schemas-microsoft-com:office:office" xmlns:oel="http://schemas.microsoft.com/office/2019/extlst" xmlns:r="http://schemas.openxmlformats.org/officeDocument/2006/relationships" xmlns:m="http://schemas.openxmlformats.org/officeDocument/2006/math" xmlns:v="urn:schemas-microsoft-com:vml" xmlns:wp14="http://schemas.microsoft.com/office/word/2010/wordprocessingDrawing" xmlns:wp="http://schemas.openxmlformats.org/drawingml/2006/wordprocessingDrawing" xmlns:w10="urn:schemas-microsoft-com:office:word" xmlns:w="http://schemas.openxmlformats.org/wordprocessingml/2006/main" xmlns:w14="http://schemas.microsoft.com/office/word/2010/wordml" xmlns:w15="http://schemas.microsoft.com/office/word/2012/wordml" xmlns:w16cex="http://schemas.microsoft.com/office/word/2018/wordml/cex" xmlns:w16cid="http://schemas.microsoft.com/office/word/2016/wordml/cid" xmlns:w16="http://schemas.microsoft.com/office/word/2018/wordml" xmlns:w16du="http://schemas.microsoft.com/office/word/2023/wordml/word16du" xmlns:w16sdtdh="http://schemas.microsoft.com/office/word/2020/wordml/sdtdatahash" xmlns:w16se="http://schemas.microsoft.com/office/word/2015/wordml/symex" xmlns:wpg="http://schemas.microsoft.com/office/word/2010/wordprocessingGroup" xmlns:wpi="http://schemas.microsoft.com/office/word/2010/wordprocessingInk" xmlns:wne="http://schemas.microsoft.com/office/word/2006/wordml" xmlns:wps="http://schemas.microsoft.com/office/word/2010/wordprocessingShape" mc:Ignorable="w14 w15 w16se w16cid w16 w16cex w16sdtdh wp14">
-  <w:p>
-    <w:pPr>
-      <w:pStyle w:val="Footer"/>
-    </w:pPr>
-  </w:p>
-</w:ftr>
-</file>
-
 <file path=word/footnotes.xml><?xml version="1.0" encoding="utf-8"?>
 <w:footnotes xmlns:wpc="http://schemas.microsoft.com/office/word/2010/wordprocessingCanvas" xmlns:cx="http://schemas.microsoft.com/office/drawing/2014/chartex" xmlns:cx1="http://schemas.microsoft.com/office/drawing/2015/9/8/chartex" xmlns:cx2="http://schemas.microsoft.com/office/drawing/2015/10/21/chartex" xmlns:cx3="http://schemas.microsoft.com/office/drawing/2016/5/9/chartex" xmlns:cx4="http://schemas.microsoft.com/office/drawing/2016/5/10/chartex" xmlns:cx5="http://schemas.microsoft.com/office/drawing/2016/5/11/chartex" xmlns:cx6="http://schemas.microsoft.com/office/drawing/2016/5/12/chartex" xmlns:cx7="http://schemas.microsoft.com/office/drawing/2016/5/13/chartex" xmlns:cx8="http://schemas.microsoft.com/office/drawing/2016/5/14/chartex" xmlns:mc="http://schemas.openxmlformats.org/markup-compatibility/2006" xmlns:aink="http://schemas.microsoft.com/office/drawing/2016/ink" xmlns:am3d="http://schemas.microsoft.com/office/drawing/2017/model3d" xmlns:o="urn:schemas-microsoft-com:office:office" xmlns:oel="http://schemas.microsoft.com/office/2019/extlst" xmlns:r="http://schemas.openxmlformats.org/officeDocument/2006/relationships" xmlns:m="http://schemas.openxmlformats.org/officeDocument/2006/math" xmlns:v="urn:schemas-microsoft-com:vml" xmlns:wp14="http://schemas.microsoft.com/office/word/2010/wordprocessingDrawing" xmlns:wp="http://schemas.openxmlformats.org/drawingml/2006/wordprocessingDrawing" xmlns:w10="urn:schemas-microsoft-com:office:word" xmlns:w="http://schemas.openxmlformats.org/wordprocessingml/2006/main" xmlns:w14="http://schemas.microsoft.com/office/word/2010/wordml" xmlns:w15="http://schemas.microsoft.com/office/word/2012/wordml" xmlns:w16cex="http://schemas.microsoft.com/office/word/2018/wordml/cex" xmlns:w16cid="http://schemas.microsoft.com/office/word/2016/wordml/cid" xmlns:w16="http://schemas.microsoft.com/office/word/2018/wordml" xmlns:w16du="http://schemas.microsoft.com/office/word/2023/wordml/word16du" xmlns:w16sdtdh="http://schemas.microsoft.com/office/word/2020/wordml/sdtdatahash" xmlns:w16se="http://schemas.microsoft.com/office/word/2015/wordml/symex" xmlns:wpg="http://schemas.microsoft.com/office/word/2010/wordprocessingGroup" xmlns:wpi="http://schemas.microsoft.com/office/word/2010/wordprocessingInk" xmlns:wne="http://schemas.microsoft.com/office/word/2006/wordml" xmlns:wps="http://schemas.microsoft.com/office/word/2010/wordprocessingShape" mc:Ignorable="w14 w15 w16se w16cid w16 w16cex w16sdtdh wp14">
   <w:footnote w:type="separator" w:id="-1">
@@ -387,207 +1930,6 @@
     </w:p>
   </w:footnote>
 </w:footnotes>
-</file>
-
-<file path=word/header1.xml><?xml version="1.0" encoding="utf-8"?>
-<w:hdr xmlns:wpc="http://schemas.microsoft.com/office/word/2010/wordprocessingCanvas" xmlns:cx="http://schemas.microsoft.com/office/drawing/2014/chartex" xmlns:cx1="http://schemas.microsoft.com/office/drawing/2015/9/8/chartex" xmlns:cx2="http://schemas.microsoft.com/office/drawing/2015/10/21/chartex" xmlns:cx3="http://schemas.microsoft.com/office/drawing/2016/5/9/chartex" xmlns:cx4="http://schemas.microsoft.com/office/drawing/2016/5/10/chartex" xmlns:cx5="http://schemas.microsoft.com/office/drawing/2016/5/11/chartex" xmlns:cx6="http://schemas.microsoft.com/office/drawing/2016/5/12/chartex" xmlns:cx7="http://schemas.microsoft.com/office/drawing/2016/5/13/chartex" xmlns:cx8="http://schemas.microsoft.com/office/drawing/2016/5/14/chartex" xmlns:mc="http://schemas.openxmlformats.org/markup-compatibility/2006" xmlns:aink="http://schemas.microsoft.com/office/drawing/2016/ink" xmlns:am3d="http://schemas.microsoft.com/office/drawing/2017/model3d" xmlns:o="urn:schemas-microsoft-com:office:office" xmlns:oel="http://schemas.microsoft.com/office/2019/extlst" xmlns:r="http://schemas.openxmlformats.org/officeDocument/2006/relationships" xmlns:m="http://schemas.openxmlformats.org/officeDocument/2006/math" xmlns:v="urn:schemas-microsoft-com:vml" xmlns:wp14="http://schemas.microsoft.com/office/word/2010/wordprocessingDrawing" xmlns:wp="http://schemas.openxmlformats.org/drawingml/2006/wordprocessingDrawing" xmlns:w10="urn:schemas-microsoft-com:office:word" xmlns:w="http://schemas.openxmlformats.org/wordprocessingml/2006/main" xmlns:w14="http://schemas.microsoft.com/office/word/2010/wordml" xmlns:w15="http://schemas.microsoft.com/office/word/2012/wordml" xmlns:w16cex="http://schemas.microsoft.com/office/word/2018/wordml/cex" xmlns:w16cid="http://schemas.microsoft.com/office/word/2016/wordml/cid" xmlns:w16="http://schemas.microsoft.com/office/word/2018/wordml" xmlns:w16du="http://schemas.microsoft.com/office/word/2023/wordml/word16du" xmlns:w16sdtdh="http://schemas.microsoft.com/office/word/2020/wordml/sdtdatahash" xmlns:w16se="http://schemas.microsoft.com/office/word/2015/wordml/symex" xmlns:wpg="http://schemas.microsoft.com/office/word/2010/wordprocessingGroup" xmlns:wpi="http://schemas.microsoft.com/office/word/2010/wordprocessingInk" xmlns:wne="http://schemas.microsoft.com/office/word/2006/wordml" xmlns:wps="http://schemas.microsoft.com/office/word/2010/wordprocessingShape" mc:Ignorable="w14 w15 w16se w16cid w16 w16cex w16sdtdh wp14">
-  <w:p>
-    <w:pPr>
-      <w:pStyle w:val="Header"/>
-    </w:pPr>
-  </w:p>
-</w:hdr>
-</file>
-
-<file path=word/header2.xml><?xml version="1.0" encoding="utf-8"?>
-<w:hdr xmlns:wpc="http://schemas.microsoft.com/office/word/2010/wordprocessingCanvas" xmlns:cx="http://schemas.microsoft.com/office/drawing/2014/chartex" xmlns:cx1="http://schemas.microsoft.com/office/drawing/2015/9/8/chartex" xmlns:cx2="http://schemas.microsoft.com/office/drawing/2015/10/21/chartex" xmlns:cx3="http://schemas.microsoft.com/office/drawing/2016/5/9/chartex" xmlns:cx4="http://schemas.microsoft.com/office/drawing/2016/5/10/chartex" xmlns:cx5="http://schemas.microsoft.com/office/drawing/2016/5/11/chartex" xmlns:cx6="http://schemas.microsoft.com/office/drawing/2016/5/12/chartex" xmlns:cx7="http://schemas.microsoft.com/office/drawing/2016/5/13/chartex" xmlns:cx8="http://schemas.microsoft.com/office/drawing/2016/5/14/chartex" xmlns:mc="http://schemas.openxmlformats.org/markup-compatibility/2006" xmlns:aink="http://schemas.microsoft.com/office/drawing/2016/ink" xmlns:am3d="http://schemas.microsoft.com/office/drawing/2017/model3d" xmlns:o="urn:schemas-microsoft-com:office:office" xmlns:oel="http://schemas.microsoft.com/office/2019/extlst" xmlns:r="http://schemas.openxmlformats.org/officeDocument/2006/relationships" xmlns:m="http://schemas.openxmlformats.org/officeDocument/2006/math" xmlns:v="urn:schemas-microsoft-com:vml" xmlns:wp14="http://schemas.microsoft.com/office/word/2010/wordprocessingDrawing" xmlns:wp="http://schemas.openxmlformats.org/drawingml/2006/wordprocessingDrawing" xmlns:w10="urn:schemas-microsoft-com:office:word" xmlns:w="http://schemas.openxmlformats.org/wordprocessingml/2006/main" xmlns:w14="http://schemas.microsoft.com/office/word/2010/wordml" xmlns:w15="http://schemas.microsoft.com/office/word/2012/wordml" xmlns:w16cex="http://schemas.microsoft.com/office/word/2018/wordml/cex" xmlns:w16cid="http://schemas.microsoft.com/office/word/2016/wordml/cid" xmlns:w16="http://schemas.microsoft.com/office/word/2018/wordml" xmlns:w16du="http://schemas.microsoft.com/office/word/2023/wordml/word16du" xmlns:w16sdtdh="http://schemas.microsoft.com/office/word/2020/wordml/sdtdatahash" xmlns:w16se="http://schemas.microsoft.com/office/word/2015/wordml/symex" xmlns:wpg="http://schemas.microsoft.com/office/word/2010/wordprocessingGroup" xmlns:wpi="http://schemas.microsoft.com/office/word/2010/wordprocessingInk" xmlns:wne="http://schemas.microsoft.com/office/word/2006/wordml" xmlns:wps="http://schemas.microsoft.com/office/word/2010/wordprocessingShape" mc:Ignorable="w14 w15 w16se w16cid w16 w16cex w16sdtdh wp14">
-  <w:p>
-    <w:pPr>
-      <w:pStyle w:val="Header"/>
-      <w:rPr>
-        <w:b/>
-        <w:bCs/>
-        <w:lang w:val="en-US"/>
-      </w:rPr>
-    </w:pPr>
-    <w:r>
-      <w:rPr>
-        <w:b/>
-        <w:bCs/>
-        <w:lang w:val="en-US"/>
-      </w:rPr>
-      <w:t>Formulas derived from:</w:t>
-    </w:r>
-  </w:p>
-  <w:p>
-    <w:pPr>
-      <w:pStyle w:val="Header"/>
-      <w:rPr>
-        <w:lang w:val="en-US"/>
-      </w:rPr>
-    </w:pPr>
-    <w:r>
-      <w:rPr>
-        <w:lang w:val="en-US"/>
-      </w:rPr>
-      <w:t>Respiratory Mechanics in Mechanically Ventilated Patients</w:t>
-    </w:r>
-  </w:p>
-  <w:p>
-    <w:pPr>
-      <w:pStyle w:val="Header"/>
-      <w:rPr>
-        <w:lang w:val="en-US"/>
-      </w:rPr>
-    </w:pPr>
-    <w:r>
-      <w:rPr>
-        <w:lang w:val="en-US"/>
-      </w:rPr>
-      <w:t>Dean R Hess PhD RRT FAARC</w:t>
-    </w:r>
-  </w:p>
-  <w:p>
-    <w:pPr>
-      <w:pStyle w:val="Header"/>
-      <w:rPr>
-        <w:b/>
-        <w:bCs/>
-        <w:lang w:val="en-US"/>
-      </w:rPr>
-    </w:pPr>
-  </w:p>
-  <w:p>
-    <w:pPr>
-      <w:pStyle w:val="Header"/>
-      <w:rPr>
-        <w:b/>
-        <w:bCs/>
-        <w:lang w:val="en-US"/>
-      </w:rPr>
-    </w:pPr>
-    <w:r>
-      <w:rPr>
-        <w:b/>
-        <w:bCs/>
-        <w:lang w:val="en-US"/>
-      </w:rPr>
-      <w:t xml:space="preserve">Original Article for </w:t>
-    </w:r>
-    <w:proofErr w:type="spellStart"/>
-    <w:r>
-      <w:rPr>
-        <w:b/>
-        <w:bCs/>
-        <w:lang w:val="en-US"/>
-      </w:rPr>
-      <w:t>Pplat</w:t>
-    </w:r>
-    <w:proofErr w:type="spellEnd"/>
-    <w:r>
-      <w:rPr>
-        <w:b/>
-        <w:bCs/>
-        <w:lang w:val="en-US"/>
-      </w:rPr>
-      <w:t xml:space="preserve"> calculations:</w:t>
-    </w:r>
-  </w:p>
-  <w:p>
-    <w:pPr>
-      <w:pStyle w:val="Header"/>
-      <w:rPr>
-        <w:lang w:val="en-US"/>
-      </w:rPr>
-    </w:pPr>
-    <w:r>
-      <w:rPr>
-        <w:lang w:val="en-US"/>
-      </w:rPr>
-      <w:t>Al-</w:t>
-    </w:r>
-    <w:proofErr w:type="spellStart"/>
-    <w:r>
-      <w:rPr>
-        <w:lang w:val="en-US"/>
-      </w:rPr>
-      <w:t>Rawas</w:t>
-    </w:r>
-    <w:proofErr w:type="spellEnd"/>
-    <w:r>
-      <w:rPr>
-        <w:lang w:val="en-US"/>
-      </w:rPr>
-      <w:t xml:space="preserve"> N, Banner MJ, Euliano NR, Tams CG, Brown J, Martin</w:t>
-    </w:r>
-  </w:p>
-  <w:p>
-    <w:pPr>
-      <w:pStyle w:val="Header"/>
-      <w:rPr>
-        <w:lang w:val="en-US"/>
-      </w:rPr>
-    </w:pPr>
-    <w:r>
-      <w:rPr>
-        <w:lang w:val="en-US"/>
-      </w:rPr>
-      <w:t>AD, Gabrielli A. Expiratory time constant for determinations of</w:t>
-    </w:r>
-  </w:p>
-  <w:p>
-    <w:pPr>
-      <w:pStyle w:val="Header"/>
-      <w:rPr>
-        <w:lang w:val="en-US"/>
-      </w:rPr>
-    </w:pPr>
-    <w:r>
-      <w:rPr>
-        <w:lang w:val="en-US"/>
-      </w:rPr>
-      <w:t>plateau pressure, respiratory system compliance, and total resistance.</w:t>
-    </w:r>
-  </w:p>
-  <w:p>
-    <w:pPr>
-      <w:pStyle w:val="Header"/>
-      <w:rPr>
-        <w:lang w:val="en-US"/>
-      </w:rPr>
-    </w:pPr>
-    <w:r>
-      <w:rPr>
-        <w:lang w:val="en-US"/>
-      </w:rPr>
-      <w:t>Crit Care 2013;17(1</w:t>
-    </w:r>
-    <w:proofErr w:type="gramStart"/>
-    <w:r>
-      <w:rPr>
-        <w:lang w:val="en-US"/>
-      </w:rPr>
-      <w:t>):R</w:t>
-    </w:r>
-    <w:proofErr w:type="gramEnd"/>
-    <w:r>
-      <w:rPr>
-        <w:lang w:val="en-US"/>
-      </w:rPr>
-      <w:t>23.</w:t>
-    </w:r>
-  </w:p>
-</w:hdr>
-</file>
-
-<file path=word/header3.xml><?xml version="1.0" encoding="utf-8"?>
-<w:hdr xmlns:wpc="http://schemas.microsoft.com/office/word/2010/wordprocessingCanvas" xmlns:cx="http://schemas.microsoft.com/office/drawing/2014/chartex" xmlns:cx1="http://schemas.microsoft.com/office/drawing/2015/9/8/chartex" xmlns:cx2="http://schemas.microsoft.com/office/drawing/2015/10/21/chartex" xmlns:cx3="http://schemas.microsoft.com/office/drawing/2016/5/9/chartex" xmlns:cx4="http://schemas.microsoft.com/office/drawing/2016/5/10/chartex" xmlns:cx5="http://schemas.microsoft.com/office/drawing/2016/5/11/chartex" xmlns:cx6="http://schemas.microsoft.com/office/drawing/2016/5/12/chartex" xmlns:cx7="http://schemas.microsoft.com/office/drawing/2016/5/13/chartex" xmlns:cx8="http://schemas.microsoft.com/office/drawing/2016/5/14/chartex" xmlns:mc="http://schemas.openxmlformats.org/markup-compatibility/2006" xmlns:aink="http://schemas.microsoft.com/office/drawing/2016/ink" xmlns:am3d="http://schemas.microsoft.com/office/drawing/2017/model3d" xmlns:o="urn:schemas-microsoft-com:office:office" xmlns:oel="http://schemas.microsoft.com/office/2019/extlst" xmlns:r="http://schemas.openxmlformats.org/officeDocument/2006/relationships" xmlns:m="http://schemas.openxmlformats.org/officeDocument/2006/math" xmlns:v="urn:schemas-microsoft-com:vml" xmlns:wp14="http://schemas.microsoft.com/office/word/2010/wordprocessingDrawing" xmlns:wp="http://schemas.openxmlformats.org/drawingml/2006/wordprocessingDrawing" xmlns:w10="urn:schemas-microsoft-com:office:word" xmlns:w="http://schemas.openxmlformats.org/wordprocessingml/2006/main" xmlns:w14="http://schemas.microsoft.com/office/word/2010/wordml" xmlns:w15="http://schemas.microsoft.com/office/word/2012/wordml" xmlns:w16cex="http://schemas.microsoft.com/office/word/2018/wordml/cex" xmlns:w16cid="http://schemas.microsoft.com/office/word/2016/wordml/cid" xmlns:w16="http://schemas.microsoft.com/office/word/2018/wordml" xmlns:w16du="http://schemas.microsoft.com/office/word/2023/wordml/word16du" xmlns:w16sdtdh="http://schemas.microsoft.com/office/word/2020/wordml/sdtdatahash" xmlns:w16se="http://schemas.microsoft.com/office/word/2015/wordml/symex" xmlns:wpg="http://schemas.microsoft.com/office/word/2010/wordprocessingGroup" xmlns:wpi="http://schemas.microsoft.com/office/word/2010/wordprocessingInk" xmlns:wne="http://schemas.microsoft.com/office/word/2006/wordml" xmlns:wps="http://schemas.microsoft.com/office/word/2010/wordprocessingShape" mc:Ignorable="w14 w15 w16se w16cid w16 w16cex w16sdtdh wp14">
-  <w:p>
-    <w:pPr>
-      <w:pStyle w:val="Header"/>
-    </w:pPr>
-  </w:p>
-</w:hdr>
 </file>
 
 <file path=word/styles.xml><?xml version="1.0" encoding="utf-8"?>
@@ -991,6 +2333,27 @@
     <w:name w:val="Normal"/>
     <w:qFormat/>
   </w:style>
+  <w:style w:type="paragraph" w:styleId="Heading1">
+    <w:name w:val="heading 1"/>
+    <w:basedOn w:val="Normal"/>
+    <w:next w:val="Normal"/>
+    <w:link w:val="Heading1Char"/>
+    <w:uiPriority w:val="9"/>
+    <w:qFormat/>
+    <w:rsid w:val="00116FEE"/>
+    <w:pPr>
+      <w:keepNext/>
+      <w:keepLines/>
+      <w:spacing w:before="240" w:after="0"/>
+      <w:outlineLvl w:val="0"/>
+    </w:pPr>
+    <w:rPr>
+      <w:rFonts w:asciiTheme="majorHAnsi" w:eastAsiaTheme="majorEastAsia" w:hAnsiTheme="majorHAnsi" w:cstheme="majorBidi"/>
+      <w:color w:val="2F5496" w:themeColor="accent1" w:themeShade="BF"/>
+      <w:sz w:val="32"/>
+      <w:szCs w:val="32"/>
+    </w:rPr>
+  </w:style>
   <w:style w:type="character" w:default="1" w:styleId="DefaultParagraphFont">
     <w:name w:val="Default Paragraph Font"/>
     <w:uiPriority w:val="1"/>
@@ -1095,6 +2458,19 @@
     <w:link w:val="Footer"/>
     <w:uiPriority w:val="99"/>
     <w:rsid w:val="00220693"/>
+  </w:style>
+  <w:style w:type="character" w:customStyle="1" w:styleId="Heading1Char">
+    <w:name w:val="Heading 1 Char"/>
+    <w:basedOn w:val="DefaultParagraphFont"/>
+    <w:link w:val="Heading1"/>
+    <w:uiPriority w:val="9"/>
+    <w:rsid w:val="00116FEE"/>
+    <w:rPr>
+      <w:rFonts w:asciiTheme="majorHAnsi" w:eastAsiaTheme="majorEastAsia" w:hAnsiTheme="majorHAnsi" w:cstheme="majorBidi"/>
+      <w:color w:val="2F5496" w:themeColor="accent1" w:themeShade="BF"/>
+      <w:sz w:val="32"/>
+      <w:szCs w:val="32"/>
+    </w:rPr>
   </w:style>
 </w:styles>
 </file>

</xml_diff>